<commit_message>
rapport partie 1 et 2 modeles de partie 2 + main de github
</commit_message>
<xml_diff>
--- a/TP2/RAPPORT-TP2.docx
+++ b/TP2/RAPPORT-TP2.docx
@@ -4214,12 +4214,960 @@
           <w:szCs w:val="28"/>
         </w:rPr>
       </w:pPr>
+      <w:r>
+        <w:rPr>
+          <w:rFonts w:cstheme="minorHAnsi"/>
+        </w:rPr>
+        <w:t xml:space="preserve">a) </w:t>
+      </w:r>
+      <w:r>
+        <w:rPr>
+          <w:rFonts w:cstheme="minorHAnsi"/>
+        </w:rPr>
+        <w:t>Pour l’algorithme de la back propagation, je me base principalement sur celu</w:t>
+      </w:r>
+      <w:r>
+        <w:rPr>
+          <w:rFonts w:cstheme="minorHAnsi"/>
+        </w:rPr>
+        <w:t xml:space="preserve">i </w:t>
+      </w:r>
+      <w:r>
+        <w:rPr>
+          <w:rFonts w:cstheme="minorHAnsi"/>
+        </w:rPr>
+        <w:t>fourni dans le livre (page 777).</w:t>
+      </w:r>
+    </w:p>
+    <w:p>
+      <w:pPr>
+        <w:rPr>
+          <w:rFonts w:cstheme="minorHAnsi"/>
+        </w:rPr>
+      </w:pPr>
+    </w:p>
+    <w:p>
+      <w:pPr>
+        <w:rPr>
+          <w:rFonts w:cstheme="minorHAnsi"/>
+        </w:rPr>
+      </w:pPr>
+      <w:r>
+        <w:rPr>
+          <w:rFonts w:cstheme="minorHAnsi"/>
+        </w:rPr>
+        <w:t>Input : L’ensemble d’entrainement (vecteur d’entrées et la sortie attendue)</w:t>
+      </w:r>
+    </w:p>
+    <w:p>
+      <w:pPr>
+        <w:rPr>
+          <w:rFonts w:cstheme="minorHAnsi"/>
+        </w:rPr>
+      </w:pPr>
+    </w:p>
+    <w:p>
+      <w:pPr>
+        <w:rPr>
+          <w:rFonts w:cstheme="minorHAnsi"/>
+          <w:b/>
+        </w:rPr>
+      </w:pPr>
+      <w:r>
+        <w:rPr>
+          <w:rFonts w:cstheme="minorHAnsi"/>
+          <w:b/>
+        </w:rPr>
+        <w:t>Initialisation :</w:t>
+      </w:r>
+    </w:p>
+    <w:p>
+      <w:pPr>
+        <w:rPr>
+          <w:rFonts w:cstheme="minorHAnsi"/>
+        </w:rPr>
+      </w:pPr>
+      <w:r>
+        <w:rPr>
+          <w:rFonts w:cstheme="minorHAnsi"/>
+        </w:rPr>
+        <w:tab/>
+        <w:t xml:space="preserve">Matrice </w:t>
+      </w:r>
+      <w:proofErr w:type="gramStart"/>
+      <w:r>
+        <w:rPr>
+          <w:rFonts w:cstheme="minorHAnsi"/>
+        </w:rPr>
+        <w:t>W  &lt;</w:t>
+      </w:r>
+      <w:proofErr w:type="gramEnd"/>
+      <w:r>
+        <w:rPr>
+          <w:rFonts w:cstheme="minorHAnsi"/>
+        </w:rPr>
+        <w:t>- Valeur aléatoire</w:t>
+      </w:r>
+    </w:p>
+    <w:p>
+      <w:pPr>
+        <w:rPr>
+          <w:rFonts w:cstheme="minorHAnsi"/>
+        </w:rPr>
+      </w:pPr>
+      <w:r>
+        <w:rPr>
+          <w:rFonts w:cstheme="minorHAnsi"/>
+        </w:rPr>
+        <w:t>Pour chaque ensemble (</w:t>
+      </w:r>
+      <w:proofErr w:type="spellStart"/>
+      <w:proofErr w:type="gramStart"/>
+      <w:r>
+        <w:rPr>
+          <w:rFonts w:cstheme="minorHAnsi"/>
+        </w:rPr>
+        <w:t>x,y</w:t>
+      </w:r>
+      <w:proofErr w:type="spellEnd"/>
+      <w:proofErr w:type="gramEnd"/>
+      <w:r>
+        <w:rPr>
+          <w:rFonts w:cstheme="minorHAnsi"/>
+        </w:rPr>
+        <w:t xml:space="preserve">) dans l’ensemble d’entrainement </w:t>
+      </w:r>
+      <w:r>
+        <w:rPr>
+          <w:rFonts w:cstheme="minorHAnsi"/>
+        </w:rPr>
+        <w:t>de 1 à k</w:t>
+      </w:r>
+    </w:p>
+    <w:p>
+      <w:pPr>
+        <w:rPr>
+          <w:rFonts w:cstheme="minorHAnsi"/>
+          <w:b/>
+        </w:rPr>
+      </w:pPr>
+      <w:r>
+        <w:rPr>
+          <w:rFonts w:cstheme="minorHAnsi"/>
+        </w:rPr>
+        <w:tab/>
+      </w:r>
+      <w:r>
+        <w:rPr>
+          <w:rFonts w:cstheme="minorHAnsi"/>
+          <w:b/>
+        </w:rPr>
+        <w:t>Étape de prédiction</w:t>
+      </w:r>
+      <w:r>
+        <w:rPr>
+          <w:rFonts w:cstheme="minorHAnsi"/>
+          <w:b/>
+        </w:rPr>
+        <w:t> :</w:t>
+      </w:r>
+    </w:p>
+    <w:p>
+      <w:pPr>
+        <w:rPr>
+          <w:rFonts w:cstheme="minorHAnsi"/>
+        </w:rPr>
+      </w:pPr>
+      <w:r>
+        <w:rPr>
+          <w:rFonts w:cstheme="minorHAnsi"/>
+          <w:b/>
+        </w:rPr>
+        <w:tab/>
+      </w:r>
+      <w:r>
+        <w:rPr>
+          <w:rFonts w:cstheme="minorHAnsi"/>
+        </w:rPr>
+        <w:t xml:space="preserve">Pour chaque neurone </w:t>
+      </w:r>
+      <w:r>
+        <w:rPr>
+          <w:rFonts w:cstheme="minorHAnsi"/>
+        </w:rPr>
+        <w:t xml:space="preserve">i </w:t>
+      </w:r>
+      <w:r>
+        <w:rPr>
+          <w:rFonts w:cstheme="minorHAnsi"/>
+        </w:rPr>
+        <w:t>de la couche d’input</w:t>
+      </w:r>
+      <w:r>
+        <w:rPr>
+          <w:rFonts w:cstheme="minorHAnsi"/>
+        </w:rPr>
+        <w:t xml:space="preserve"> </w:t>
+      </w:r>
+    </w:p>
+    <w:p>
+      <w:pPr>
+        <w:rPr>
+          <w:rFonts w:cstheme="minorHAnsi"/>
+        </w:rPr>
+      </w:pPr>
+      <w:r>
+        <w:rPr>
+          <w:rFonts w:cstheme="minorHAnsi"/>
+        </w:rPr>
+        <w:tab/>
+      </w:r>
+      <w:r>
+        <w:rPr>
+          <w:rFonts w:cstheme="minorHAnsi"/>
+        </w:rPr>
+        <w:tab/>
+      </w:r>
+      <w:proofErr w:type="spellStart"/>
+      <w:proofErr w:type="gramStart"/>
+      <w:r>
+        <w:rPr>
+          <w:rFonts w:cstheme="minorHAnsi"/>
+        </w:rPr>
+        <w:t>a</w:t>
+      </w:r>
+      <w:proofErr w:type="spellEnd"/>
+      <w:proofErr w:type="gramEnd"/>
+      <w:r>
+        <w:rPr>
+          <w:rFonts w:cstheme="minorHAnsi"/>
+        </w:rPr>
+        <w:t>[i]</w:t>
+      </w:r>
+      <w:r>
+        <w:rPr>
+          <w:rFonts w:cstheme="minorHAnsi"/>
+        </w:rPr>
+        <w:t xml:space="preserve">  &lt;-  x</w:t>
+      </w:r>
+      <w:r>
+        <w:rPr>
+          <w:rFonts w:cstheme="minorHAnsi"/>
+        </w:rPr>
+        <w:t>[i]</w:t>
+      </w:r>
+    </w:p>
+    <w:p>
+      <w:pPr>
+        <w:rPr>
+          <w:rFonts w:cstheme="minorHAnsi"/>
+        </w:rPr>
+      </w:pPr>
+      <w:r>
+        <w:rPr>
+          <w:rFonts w:cstheme="minorHAnsi"/>
+        </w:rPr>
+        <w:tab/>
+        <w:t>Pour chaque couche cachée</w:t>
+      </w:r>
+      <w:r>
+        <w:rPr>
+          <w:rFonts w:cstheme="minorHAnsi"/>
+        </w:rPr>
+        <w:t xml:space="preserve"> l</w:t>
+      </w:r>
+      <w:r>
+        <w:rPr>
+          <w:rFonts w:cstheme="minorHAnsi"/>
+        </w:rPr>
+        <w:t xml:space="preserve"> de 2 à L</w:t>
+      </w:r>
+    </w:p>
+    <w:p>
+      <w:pPr>
+        <w:rPr>
+          <w:rFonts w:cstheme="minorHAnsi"/>
+        </w:rPr>
+      </w:pPr>
+      <w:r>
+        <w:rPr>
+          <w:rFonts w:cstheme="minorHAnsi"/>
+        </w:rPr>
+        <w:tab/>
+      </w:r>
+      <w:r>
+        <w:rPr>
+          <w:rFonts w:cstheme="minorHAnsi"/>
+        </w:rPr>
+        <w:tab/>
+      </w:r>
+      <w:proofErr w:type="gramStart"/>
+      <w:r>
+        <w:rPr>
+          <w:rFonts w:cstheme="minorHAnsi"/>
+        </w:rPr>
+        <w:t>Somme  &lt;</w:t>
+      </w:r>
+      <w:proofErr w:type="gramEnd"/>
+      <w:r>
+        <w:rPr>
+          <w:rFonts w:cstheme="minorHAnsi"/>
+        </w:rPr>
+        <w:t>-  W[l</w:t>
+      </w:r>
+      <w:r>
+        <w:rPr>
+          <w:rFonts w:cstheme="minorHAnsi"/>
+        </w:rPr>
+        <w:t>-1</w:t>
+      </w:r>
+      <w:r>
+        <w:rPr>
+          <w:rFonts w:cstheme="minorHAnsi"/>
+        </w:rPr>
+        <w:t xml:space="preserve">] </w:t>
+      </w:r>
+      <w:r>
+        <w:rPr>
+          <w:rFonts w:cstheme="minorHAnsi"/>
+        </w:rPr>
+        <w:sym w:font="Symbol" w:char="F0B7"/>
+      </w:r>
+      <w:r>
+        <w:rPr>
+          <w:rFonts w:cstheme="minorHAnsi"/>
+        </w:rPr>
+        <w:t xml:space="preserve"> </w:t>
+      </w:r>
+      <w:r>
+        <w:rPr>
+          <w:rFonts w:cstheme="minorHAnsi"/>
+        </w:rPr>
+        <w:t>a[l-1]</w:t>
+      </w:r>
+    </w:p>
+    <w:p>
+      <w:pPr>
+        <w:rPr>
+          <w:rFonts w:cstheme="minorHAnsi"/>
+        </w:rPr>
+      </w:pPr>
+      <w:r>
+        <w:rPr>
+          <w:rFonts w:cstheme="minorHAnsi"/>
+        </w:rPr>
+        <w:tab/>
+      </w:r>
+      <w:r>
+        <w:rPr>
+          <w:rFonts w:cstheme="minorHAnsi"/>
+        </w:rPr>
+        <w:tab/>
+      </w:r>
+      <w:proofErr w:type="spellStart"/>
+      <w:proofErr w:type="gramStart"/>
+      <w:r>
+        <w:rPr>
+          <w:rFonts w:cstheme="minorHAnsi"/>
+        </w:rPr>
+        <w:t>a</w:t>
+      </w:r>
+      <w:proofErr w:type="spellEnd"/>
+      <w:proofErr w:type="gramEnd"/>
+      <w:r>
+        <w:rPr>
+          <w:rFonts w:cstheme="minorHAnsi"/>
+        </w:rPr>
+        <w:t>[l]</w:t>
+      </w:r>
+      <w:r>
+        <w:rPr>
+          <w:rFonts w:cstheme="minorHAnsi"/>
+        </w:rPr>
+        <w:t xml:space="preserve">  &lt;-  f(Somme)</w:t>
+      </w:r>
+    </w:p>
+    <w:p>
+      <w:pPr>
+        <w:rPr>
+          <w:rFonts w:cstheme="minorHAnsi"/>
+          <w:b/>
+        </w:rPr>
+      </w:pPr>
+      <w:r>
+        <w:rPr>
+          <w:rFonts w:cstheme="minorHAnsi"/>
+        </w:rPr>
+        <w:tab/>
+      </w:r>
+      <w:r>
+        <w:rPr>
+          <w:rFonts w:cstheme="minorHAnsi"/>
+          <w:b/>
+        </w:rPr>
+        <w:t>Étape de back propagation :</w:t>
+      </w:r>
+    </w:p>
+    <w:p>
+      <w:pPr>
+        <w:rPr>
+          <w:rFonts w:cstheme="minorHAnsi"/>
+        </w:rPr>
+      </w:pPr>
+      <w:r>
+        <w:rPr>
+          <w:rFonts w:cstheme="minorHAnsi"/>
+          <w:b/>
+        </w:rPr>
+        <w:tab/>
+      </w:r>
+      <w:r>
+        <w:rPr>
+          <w:rFonts w:cstheme="minorHAnsi"/>
+        </w:rPr>
+        <w:t>Δ</w:t>
+      </w:r>
+      <w:r>
+        <w:rPr>
+          <w:rFonts w:cstheme="minorHAnsi"/>
+        </w:rPr>
+        <w:t>[L</w:t>
+      </w:r>
+      <w:proofErr w:type="gramStart"/>
+      <w:r>
+        <w:rPr>
+          <w:rFonts w:cstheme="minorHAnsi"/>
+        </w:rPr>
+        <w:t>]</w:t>
+      </w:r>
+      <w:r>
+        <w:rPr>
+          <w:rFonts w:cstheme="minorHAnsi"/>
+        </w:rPr>
+        <w:t xml:space="preserve">  &lt;</w:t>
+      </w:r>
+      <w:proofErr w:type="gramEnd"/>
+      <w:r>
+        <w:rPr>
+          <w:rFonts w:cstheme="minorHAnsi"/>
+        </w:rPr>
+        <w:t xml:space="preserve">-  </w:t>
+      </w:r>
+      <w:r>
+        <w:rPr>
+          <w:rFonts w:cstheme="minorHAnsi"/>
+        </w:rPr>
+        <w:t>f’(Somme) (y – a</w:t>
+      </w:r>
+      <w:r>
+        <w:rPr>
+          <w:rFonts w:cstheme="minorHAnsi"/>
+        </w:rPr>
+        <w:t>[L]</w:t>
+      </w:r>
+      <w:r>
+        <w:rPr>
+          <w:rFonts w:cstheme="minorHAnsi"/>
+        </w:rPr>
+        <w:t>)</w:t>
+      </w:r>
+      <w:r>
+        <w:rPr>
+          <w:rFonts w:cstheme="minorHAnsi"/>
+        </w:rPr>
+        <w:t xml:space="preserve"> </w:t>
+      </w:r>
+    </w:p>
+    <w:p>
+      <w:pPr>
+        <w:rPr>
+          <w:rFonts w:cstheme="minorHAnsi"/>
+        </w:rPr>
+      </w:pPr>
+      <w:r>
+        <w:rPr>
+          <w:rFonts w:cstheme="minorHAnsi"/>
+        </w:rPr>
+        <w:tab/>
+        <w:t>Pour chaque couche cachée l de L -1 à 1</w:t>
+      </w:r>
+    </w:p>
+    <w:p>
+      <w:pPr>
+        <w:rPr>
+          <w:rFonts w:cstheme="minorHAnsi"/>
+        </w:rPr>
+      </w:pPr>
+      <w:r>
+        <w:rPr>
+          <w:rFonts w:cstheme="minorHAnsi"/>
+        </w:rPr>
+        <w:tab/>
+      </w:r>
+      <w:r>
+        <w:rPr>
+          <w:rFonts w:cstheme="minorHAnsi"/>
+        </w:rPr>
+        <w:tab/>
+      </w:r>
+      <w:r>
+        <w:rPr>
+          <w:rFonts w:cstheme="minorHAnsi"/>
+        </w:rPr>
+        <w:t>Δ</w:t>
+      </w:r>
+      <w:r>
+        <w:rPr>
+          <w:rFonts w:cstheme="minorHAnsi"/>
+        </w:rPr>
+        <w:t>[</w:t>
+      </w:r>
+      <w:r>
+        <w:rPr>
+          <w:rFonts w:cstheme="minorHAnsi"/>
+        </w:rPr>
+        <w:t>l</w:t>
+      </w:r>
+      <w:proofErr w:type="gramStart"/>
+      <w:r>
+        <w:rPr>
+          <w:rFonts w:cstheme="minorHAnsi"/>
+        </w:rPr>
+        <w:t>]</w:t>
+      </w:r>
+      <w:r>
+        <w:rPr>
+          <w:rFonts w:cstheme="minorHAnsi"/>
+        </w:rPr>
+        <w:t xml:space="preserve">  &lt;</w:t>
+      </w:r>
+      <w:proofErr w:type="gramEnd"/>
+      <w:r>
+        <w:rPr>
+          <w:rFonts w:cstheme="minorHAnsi"/>
+        </w:rPr>
+        <w:t xml:space="preserve">-  f’(Somme) W[l+1] </w:t>
+      </w:r>
+      <w:r>
+        <w:rPr>
+          <w:rFonts w:cstheme="minorHAnsi"/>
+        </w:rPr>
+        <w:sym w:font="Symbol" w:char="F0B7"/>
+      </w:r>
+      <w:r>
+        <w:rPr>
+          <w:rFonts w:cstheme="minorHAnsi"/>
+        </w:rPr>
+        <w:t xml:space="preserve"> </w:t>
+      </w:r>
+      <w:r>
+        <w:rPr>
+          <w:rFonts w:cstheme="minorHAnsi"/>
+        </w:rPr>
+        <w:t>Δ</w:t>
+      </w:r>
+      <w:r>
+        <w:rPr>
+          <w:rFonts w:cstheme="minorHAnsi"/>
+        </w:rPr>
+        <w:t>[l</w:t>
+      </w:r>
+      <w:r>
+        <w:rPr>
+          <w:rFonts w:cstheme="minorHAnsi"/>
+        </w:rPr>
+        <w:t>+1</w:t>
+      </w:r>
+      <w:r>
+        <w:rPr>
+          <w:rFonts w:cstheme="minorHAnsi"/>
+        </w:rPr>
+        <w:t xml:space="preserve">]  </w:t>
+      </w:r>
+    </w:p>
+    <w:p>
+      <w:pPr>
+        <w:rPr>
+          <w:rFonts w:cstheme="minorHAnsi"/>
+          <w:b/>
+        </w:rPr>
+      </w:pPr>
+      <w:r>
+        <w:rPr>
+          <w:rFonts w:cstheme="minorHAnsi"/>
+        </w:rPr>
+        <w:tab/>
+      </w:r>
+      <w:r>
+        <w:rPr>
+          <w:rFonts w:cstheme="minorHAnsi"/>
+          <w:b/>
+        </w:rPr>
+        <w:t>Mise à jour des poids avec les gradients :</w:t>
+      </w:r>
+    </w:p>
+    <w:p>
+      <w:pPr>
+        <w:rPr>
+          <w:rFonts w:cstheme="minorHAnsi"/>
+        </w:rPr>
+      </w:pPr>
+      <w:r>
+        <w:rPr>
+          <w:rFonts w:cstheme="minorHAnsi"/>
+          <w:b/>
+        </w:rPr>
+        <w:tab/>
+      </w:r>
+      <w:proofErr w:type="gramStart"/>
+      <w:r>
+        <w:rPr>
+          <w:rFonts w:cstheme="minorHAnsi"/>
+        </w:rPr>
+        <w:t>W  &lt;</w:t>
+      </w:r>
+      <w:proofErr w:type="gramEnd"/>
+      <w:r>
+        <w:rPr>
+          <w:rFonts w:cstheme="minorHAnsi"/>
+        </w:rPr>
+        <w:t xml:space="preserve">-  W + </w:t>
+      </w:r>
+      <w:r>
+        <w:rPr>
+          <w:rFonts w:cstheme="minorHAnsi"/>
+        </w:rPr>
+        <w:t xml:space="preserve">a x </w:t>
+      </w:r>
+      <w:proofErr w:type="spellStart"/>
+      <w:r>
+        <w:rPr>
+          <w:rFonts w:cstheme="minorHAnsi"/>
+        </w:rPr>
+        <w:t>lr</w:t>
+      </w:r>
+      <w:proofErr w:type="spellEnd"/>
+      <w:r>
+        <w:rPr>
+          <w:rFonts w:cstheme="minorHAnsi"/>
+        </w:rPr>
+        <w:t xml:space="preserve"> x </w:t>
+      </w:r>
+      <w:r>
+        <w:rPr>
+          <w:rFonts w:cstheme="minorHAnsi"/>
+        </w:rPr>
+        <w:t>Δ</w:t>
+      </w:r>
+    </w:p>
+    <w:p>
+      <w:pPr>
+        <w:rPr>
+          <w:rFonts w:cstheme="minorHAnsi"/>
+        </w:rPr>
+      </w:pPr>
+    </w:p>
+    <w:p>
+      <w:pPr>
+        <w:rPr>
+          <w:rFonts w:cstheme="minorHAnsi"/>
+        </w:rPr>
+      </w:pPr>
+      <w:r>
+        <w:rPr>
+          <w:rFonts w:cstheme="minorHAnsi"/>
+        </w:rPr>
+        <w:t>Quelques explications :</w:t>
+      </w:r>
+    </w:p>
+    <w:p>
+      <w:pPr>
+        <w:rPr>
+          <w:rFonts w:cstheme="minorHAnsi"/>
+        </w:rPr>
+      </w:pPr>
+    </w:p>
+    <w:p>
+      <w:pPr>
+        <w:rPr>
+          <w:rFonts w:cstheme="minorHAnsi"/>
+        </w:rPr>
+      </w:pPr>
+      <w:r>
+        <w:rPr>
+          <w:rFonts w:cstheme="minorHAnsi"/>
+        </w:rPr>
+        <w:t xml:space="preserve">Dans un réseau de neurones en back propagation, la procédure est telle que : On utilise les paramètres actuels pour prédire une sortie; Selon l’erreur obtenue (prédiction par rapport à la valeur attendue) on calcule le gradient sur la couche de la sortie. On propage ce gradient en reculant, c’est-à-dire en partant de la dernière couche jusqu’à la couche d’entrées. On met à jour les poids w (qui comprend le biais dans notre cas) avec le gradient (et le </w:t>
+      </w:r>
+      <w:proofErr w:type="spellStart"/>
+      <w:r>
+        <w:rPr>
+          <w:rFonts w:cstheme="minorHAnsi"/>
+        </w:rPr>
+        <w:t>learning</w:t>
+      </w:r>
+      <w:proofErr w:type="spellEnd"/>
+      <w:r>
+        <w:rPr>
+          <w:rFonts w:cstheme="minorHAnsi"/>
+        </w:rPr>
+        <w:t xml:space="preserve"> rate).</w:t>
+      </w:r>
+    </w:p>
+    <w:p>
+      <w:pPr>
+        <w:rPr>
+          <w:rFonts w:cstheme="minorHAnsi"/>
+        </w:rPr>
+      </w:pPr>
+      <w:r>
+        <w:rPr>
+          <w:rFonts w:cstheme="minorHAnsi"/>
+        </w:rPr>
+        <w:t xml:space="preserve">A noter que pendant </w:t>
+      </w:r>
+      <w:proofErr w:type="gramStart"/>
+      <w:r>
+        <w:rPr>
+          <w:rFonts w:cstheme="minorHAnsi"/>
+        </w:rPr>
+        <w:t>la back</w:t>
+      </w:r>
+      <w:proofErr w:type="gramEnd"/>
+      <w:r>
+        <w:rPr>
+          <w:rFonts w:cstheme="minorHAnsi"/>
+        </w:rPr>
+        <w:t xml:space="preserve"> propagation, c’est la dérivée de la fonction d’activation f qui est </w:t>
+      </w:r>
+      <w:proofErr w:type="spellStart"/>
+      <w:r>
+        <w:rPr>
+          <w:rFonts w:cstheme="minorHAnsi"/>
+        </w:rPr>
+        <w:t>utilsée</w:t>
+      </w:r>
+      <w:proofErr w:type="spellEnd"/>
+      <w:r>
+        <w:rPr>
+          <w:rFonts w:cstheme="minorHAnsi"/>
+        </w:rPr>
+        <w:t>. Dans notre cas elle est telle que :</w:t>
+      </w:r>
+    </w:p>
+    <w:p>
+      <w:pPr>
+        <w:rPr>
+          <w:rFonts w:cstheme="minorHAnsi"/>
+        </w:rPr>
+      </w:pPr>
+    </w:p>
+    <w:p>
+      <w:pPr>
+        <w:rPr>
+          <w:rFonts w:cstheme="minorHAnsi"/>
+        </w:rPr>
+      </w:pPr>
+      <m:oMathPara>
+        <m:oMath>
+          <m:sSup>
+            <m:sSupPr>
+              <m:ctrlPr>
+                <w:rPr>
+                  <w:rFonts w:ascii="Cambria Math" w:hAnsi="Cambria Math" w:cstheme="minorHAnsi"/>
+                  <w:i/>
+                </w:rPr>
+              </m:ctrlPr>
+            </m:sSupPr>
+            <m:e>
+              <m:r>
+                <w:rPr>
+                  <w:rFonts w:ascii="Cambria Math" w:hAnsi="Cambria Math" w:cstheme="minorHAnsi"/>
+                </w:rPr>
+                <m:t>f</m:t>
+              </m:r>
+            </m:e>
+            <m:sup>
+              <m:r>
+                <w:rPr>
+                  <w:rFonts w:ascii="Cambria Math" w:hAnsi="Cambria Math" w:cstheme="minorHAnsi"/>
+                </w:rPr>
+                <m:t>'</m:t>
+              </m:r>
+            </m:sup>
+          </m:sSup>
+          <m:d>
+            <m:dPr>
+              <m:ctrlPr>
+                <w:rPr>
+                  <w:rFonts w:ascii="Cambria Math" w:hAnsi="Cambria Math" w:cstheme="minorHAnsi"/>
+                  <w:i/>
+                </w:rPr>
+              </m:ctrlPr>
+            </m:dPr>
+            <m:e>
+              <m:r>
+                <w:rPr>
+                  <w:rFonts w:ascii="Cambria Math" w:hAnsi="Cambria Math" w:cstheme="minorHAnsi"/>
+                </w:rPr>
+                <m:t>x</m:t>
+              </m:r>
+            </m:e>
+          </m:d>
+          <m:r>
+            <w:rPr>
+              <w:rFonts w:ascii="Cambria Math" w:hAnsi="Cambria Math" w:cstheme="minorHAnsi"/>
+            </w:rPr>
+            <m:t>=f</m:t>
+          </m:r>
+          <m:d>
+            <m:dPr>
+              <m:ctrlPr>
+                <w:rPr>
+                  <w:rFonts w:ascii="Cambria Math" w:hAnsi="Cambria Math" w:cstheme="minorHAnsi"/>
+                  <w:i/>
+                </w:rPr>
+              </m:ctrlPr>
+            </m:dPr>
+            <m:e>
+              <m:r>
+                <w:rPr>
+                  <w:rFonts w:ascii="Cambria Math" w:hAnsi="Cambria Math" w:cstheme="minorHAnsi"/>
+                </w:rPr>
+                <m:t>x</m:t>
+              </m:r>
+            </m:e>
+          </m:d>
+          <m:r>
+            <w:rPr>
+              <w:rFonts w:ascii="Cambria Math" w:hAnsi="Cambria Math" w:cstheme="minorHAnsi"/>
+            </w:rPr>
+            <m:t>(1-f</m:t>
+          </m:r>
+          <m:d>
+            <m:dPr>
+              <m:ctrlPr>
+                <w:rPr>
+                  <w:rFonts w:ascii="Cambria Math" w:hAnsi="Cambria Math" w:cstheme="minorHAnsi"/>
+                  <w:i/>
+                </w:rPr>
+              </m:ctrlPr>
+            </m:dPr>
+            <m:e>
+              <m:r>
+                <w:rPr>
+                  <w:rFonts w:ascii="Cambria Math" w:hAnsi="Cambria Math" w:cstheme="minorHAnsi"/>
+                </w:rPr>
+                <m:t>x</m:t>
+              </m:r>
+            </m:e>
+          </m:d>
+          <m:r>
+            <w:rPr>
+              <w:rFonts w:ascii="Cambria Math" w:hAnsi="Cambria Math" w:cstheme="minorHAnsi"/>
+            </w:rPr>
+            <m:t>)</m:t>
+          </m:r>
+        </m:oMath>
+      </m:oMathPara>
+    </w:p>
+    <w:p>
+      <w:pPr>
+        <w:rPr>
+          <w:rFonts w:cstheme="minorHAnsi"/>
+        </w:rPr>
+      </w:pPr>
+      <w:r>
+        <w:rPr>
+          <w:rFonts w:cstheme="minorHAnsi"/>
+        </w:rPr>
+        <w:tab/>
+      </w:r>
+    </w:p>
+    <w:p>
+      <w:pPr>
+        <w:rPr>
+          <w:rFonts w:cstheme="minorHAnsi"/>
+        </w:rPr>
+      </w:pPr>
+      <w:r>
+        <w:rPr>
+          <w:rFonts w:cstheme="minorHAnsi"/>
+        </w:rPr>
+        <w:t>La deuxième remarque est que on multiplie cette dérivée par (y – a) et non par (a – y). Cela est due au fait qu’on parcourt le réseau en reculant, ce qui implique une négation.</w:t>
+      </w:r>
+    </w:p>
+    <w:p>
+      <w:pPr>
+        <w:rPr>
+          <w:rFonts w:cstheme="minorHAnsi"/>
+          <w:i/>
+        </w:rPr>
+      </w:pPr>
+      <w:r>
+        <w:rPr>
+          <w:rFonts w:cstheme="minorHAnsi"/>
+          <w:i/>
+        </w:rPr>
+        <w:t xml:space="preserve">En revanche </w:t>
+      </w:r>
+      <w:r>
+        <w:rPr>
+          <w:rFonts w:cstheme="minorHAnsi"/>
+          <w:i/>
+        </w:rPr>
+        <w:t>un facteur 2 a disparu dans l’algorithme du livre : Lorsqu’on dérive la fonction de perte (a – y)</w:t>
+      </w:r>
+      <w:r>
+        <w:rPr>
+          <w:rFonts w:cstheme="minorHAnsi"/>
+          <w:i/>
+          <w:vertAlign w:val="superscript"/>
+        </w:rPr>
+        <w:t>2</w:t>
+      </w:r>
+      <w:r>
+        <w:rPr>
+          <w:rFonts w:cstheme="minorHAnsi"/>
+          <w:i/>
+        </w:rPr>
+        <w:t xml:space="preserve"> par rapport à a on obtient 2(a – y) or le 2 n’apparait pas dans la suite de l’algorithme.</w:t>
+      </w:r>
+    </w:p>
+    <w:p>
+      <w:pPr>
+        <w:rPr>
+          <w:rFonts w:cstheme="minorHAnsi"/>
+        </w:rPr>
+      </w:pPr>
+      <w:r>
+        <w:rPr>
+          <w:rFonts w:cstheme="minorHAnsi"/>
+        </w:rPr>
+        <w:lastRenderedPageBreak/>
+        <w:t xml:space="preserve">La dernière remarque que je ferai est bien que lorsqu’on </w:t>
+      </w:r>
+      <w:proofErr w:type="gramStart"/>
+      <w:r>
+        <w:rPr>
+          <w:rFonts w:cstheme="minorHAnsi"/>
+        </w:rPr>
+        <w:t>parcourt</w:t>
+      </w:r>
+      <w:proofErr w:type="gramEnd"/>
+      <w:r>
+        <w:rPr>
+          <w:rFonts w:cstheme="minorHAnsi"/>
+        </w:rPr>
+        <w:t xml:space="preserve"> le réseau dans le sens normal (prédiction) on utilise la couche précédente pour calculer la couche suivante (l-1) alors que lorsqu’on le parcourt en arrière on utilise la couche suivante (l+1).</w:t>
+      </w:r>
     </w:p>
     <w:p>
       <w:pPr>
         <w:rPr>
           <w:rFonts w:asciiTheme="majorHAnsi" w:hAnsiTheme="majorHAnsi" w:cstheme="majorHAnsi"/>
           <w:b/>
+          <w:i/>
           <w:sz w:val="28"/>
           <w:szCs w:val="28"/>
         </w:rPr>
@@ -4234,82 +5182,388 @@
           <w:szCs w:val="28"/>
         </w:rPr>
       </w:pPr>
-      <w:r>
+    </w:p>
+    <w:p>
+      <w:pPr>
+        <w:rPr>
+          <w:rFonts w:cstheme="minorHAnsi"/>
+        </w:rPr>
+      </w:pPr>
+      <w:r>
+        <w:rPr>
+          <w:rFonts w:cstheme="minorHAnsi"/>
+        </w:rPr>
+        <w:t>b)</w:t>
+      </w:r>
+      <w:r>
+        <w:rPr>
+          <w:rFonts w:cstheme="minorHAnsi"/>
+        </w:rPr>
+        <w:t xml:space="preserve"> Lorsque l’ensemble d’entrainement est très grand, il existe plusieurs techniques afin d’accélérer </w:t>
+      </w:r>
+      <w:proofErr w:type="gramStart"/>
+      <w:r>
+        <w:rPr>
+          <w:rFonts w:cstheme="minorHAnsi"/>
+        </w:rPr>
+        <w:t>le phase</w:t>
+      </w:r>
+      <w:proofErr w:type="gramEnd"/>
+      <w:r>
+        <w:rPr>
+          <w:rFonts w:cstheme="minorHAnsi"/>
+        </w:rPr>
+        <w:t xml:space="preserve"> d’entrainement</w:t>
+      </w:r>
+      <w:r>
+        <w:rPr>
+          <w:rFonts w:cstheme="minorHAnsi"/>
+        </w:rPr>
+        <w:t xml:space="preserve"> tout en gardant la back propagation pour mettre à jour les paramètres de notre modèle</w:t>
+      </w:r>
+      <w:r>
+        <w:rPr>
+          <w:rFonts w:cstheme="minorHAnsi"/>
+        </w:rPr>
+        <w:t xml:space="preserve">. </w:t>
+      </w:r>
+      <w:r>
+        <w:rPr>
+          <w:rFonts w:cstheme="minorHAnsi"/>
+        </w:rPr>
+        <w:t>La plus connue est la division du set d’entrainement en plusieurs sous-ensembles appelés mini-</w:t>
+      </w:r>
+      <w:proofErr w:type="spellStart"/>
+      <w:r>
+        <w:rPr>
+          <w:rFonts w:cstheme="minorHAnsi"/>
+        </w:rPr>
+        <w:t>batchs</w:t>
+      </w:r>
+      <w:proofErr w:type="spellEnd"/>
+      <w:r>
+        <w:rPr>
+          <w:rFonts w:cstheme="minorHAnsi"/>
+        </w:rPr>
+        <w:t>. La principale différence est qu’au lieu de mettre à jour nos paramètres à chaque exemple d’entrainement on le fait à chaque mini-batch. La taille de ces derniers peut varier, pour un ensemble d’entrainement de taille 500000, on peut imaginer des mini-batch de taille 200 par exemple. Lorsqu’on utilise cette technique, il faut alors accumuler la fonction de perte pour chaque exemple du mini-batch afin de calculer le gradient dessus seulement à la fin du mini-batch (ne pas oublier de normaliser cette perte par la taille du mini-batch).</w:t>
+      </w:r>
+    </w:p>
+    <w:p>
+      <w:pPr>
         <w:rPr>
           <w:rFonts w:asciiTheme="majorHAnsi" w:hAnsiTheme="majorHAnsi" w:cstheme="majorHAnsi"/>
           <w:b/>
           <w:sz w:val="28"/>
           <w:szCs w:val="28"/>
         </w:rPr>
-        <w:t>Partie 2</w:t>
-      </w:r>
-      <w:r>
+      </w:pPr>
+    </w:p>
+    <w:p>
+      <w:pPr>
         <w:rPr>
           <w:rFonts w:asciiTheme="majorHAnsi" w:hAnsiTheme="majorHAnsi" w:cstheme="majorHAnsi"/>
           <w:b/>
           <w:sz w:val="28"/>
           <w:szCs w:val="28"/>
         </w:rPr>
-        <w:t xml:space="preserve"> (Faite avec : </w:t>
-      </w:r>
-      <w:proofErr w:type="spellStart"/>
-      <w:r>
+      </w:pPr>
+    </w:p>
+    <w:p>
+      <w:pPr>
         <w:rPr>
           <w:rFonts w:asciiTheme="majorHAnsi" w:hAnsiTheme="majorHAnsi" w:cstheme="majorHAnsi"/>
           <w:b/>
           <w:sz w:val="28"/>
           <w:szCs w:val="28"/>
         </w:rPr>
-        <w:t>Wassim</w:t>
-      </w:r>
-      <w:proofErr w:type="spellEnd"/>
-      <w:r>
+      </w:pPr>
+    </w:p>
+    <w:p>
+      <w:pPr>
         <w:rPr>
           <w:rFonts w:asciiTheme="majorHAnsi" w:hAnsiTheme="majorHAnsi" w:cstheme="majorHAnsi"/>
           <w:b/>
           <w:sz w:val="28"/>
           <w:szCs w:val="28"/>
         </w:rPr>
-        <w:t xml:space="preserve"> </w:t>
-      </w:r>
-      <w:proofErr w:type="spellStart"/>
-      <w:r>
+      </w:pPr>
+    </w:p>
+    <w:p>
+      <w:pPr>
         <w:rPr>
           <w:rFonts w:asciiTheme="majorHAnsi" w:hAnsiTheme="majorHAnsi" w:cstheme="majorHAnsi"/>
           <w:b/>
           <w:sz w:val="28"/>
           <w:szCs w:val="28"/>
         </w:rPr>
-        <w:t>Guellati</w:t>
-      </w:r>
-      <w:proofErr w:type="spellEnd"/>
-      <w:r>
+      </w:pPr>
+    </w:p>
+    <w:p>
+      <w:pPr>
         <w:rPr>
           <w:rFonts w:asciiTheme="majorHAnsi" w:hAnsiTheme="majorHAnsi" w:cstheme="majorHAnsi"/>
           <w:b/>
           <w:sz w:val="28"/>
           <w:szCs w:val="28"/>
         </w:rPr>
-        <w:t> 17</w:t>
-      </w:r>
-      <w:proofErr w:type="gramStart"/>
-      <w:r>
+      </w:pPr>
+    </w:p>
+    <w:p>
+      <w:pPr>
         <w:rPr>
           <w:rFonts w:asciiTheme="majorHAnsi" w:hAnsiTheme="majorHAnsi" w:cstheme="majorHAnsi"/>
           <w:b/>
           <w:sz w:val="28"/>
           <w:szCs w:val="28"/>
         </w:rPr>
-        <w:t>…….</w:t>
-      </w:r>
-      <w:proofErr w:type="gramEnd"/>
-      <w:r>
+      </w:pPr>
+    </w:p>
+    <w:p>
+      <w:pPr>
         <w:rPr>
           <w:rFonts w:asciiTheme="majorHAnsi" w:hAnsiTheme="majorHAnsi" w:cstheme="majorHAnsi"/>
           <w:b/>
           <w:sz w:val="28"/>
           <w:szCs w:val="28"/>
         </w:rPr>
+      </w:pPr>
+    </w:p>
+    <w:p>
+      <w:pPr>
+        <w:rPr>
+          <w:rFonts w:asciiTheme="majorHAnsi" w:hAnsiTheme="majorHAnsi" w:cstheme="majorHAnsi"/>
+          <w:b/>
+          <w:sz w:val="28"/>
+          <w:szCs w:val="28"/>
+        </w:rPr>
+      </w:pPr>
+    </w:p>
+    <w:p>
+      <w:pPr>
+        <w:rPr>
+          <w:rFonts w:asciiTheme="majorHAnsi" w:hAnsiTheme="majorHAnsi" w:cstheme="majorHAnsi"/>
+          <w:b/>
+          <w:sz w:val="28"/>
+          <w:szCs w:val="28"/>
+        </w:rPr>
+      </w:pPr>
+    </w:p>
+    <w:p>
+      <w:pPr>
+        <w:rPr>
+          <w:rFonts w:asciiTheme="majorHAnsi" w:hAnsiTheme="majorHAnsi" w:cstheme="majorHAnsi"/>
+          <w:b/>
+          <w:sz w:val="28"/>
+          <w:szCs w:val="28"/>
+        </w:rPr>
+      </w:pPr>
+    </w:p>
+    <w:p>
+      <w:pPr>
+        <w:rPr>
+          <w:rFonts w:asciiTheme="majorHAnsi" w:hAnsiTheme="majorHAnsi" w:cstheme="majorHAnsi"/>
+          <w:b/>
+          <w:sz w:val="28"/>
+          <w:szCs w:val="28"/>
+        </w:rPr>
+      </w:pPr>
+    </w:p>
+    <w:p>
+      <w:pPr>
+        <w:rPr>
+          <w:rFonts w:asciiTheme="majorHAnsi" w:hAnsiTheme="majorHAnsi" w:cstheme="majorHAnsi"/>
+          <w:b/>
+          <w:sz w:val="28"/>
+          <w:szCs w:val="28"/>
+        </w:rPr>
+      </w:pPr>
+    </w:p>
+    <w:p>
+      <w:pPr>
+        <w:rPr>
+          <w:rFonts w:asciiTheme="majorHAnsi" w:hAnsiTheme="majorHAnsi" w:cstheme="majorHAnsi"/>
+          <w:b/>
+          <w:sz w:val="28"/>
+          <w:szCs w:val="28"/>
+        </w:rPr>
+      </w:pPr>
+    </w:p>
+    <w:p>
+      <w:pPr>
+        <w:rPr>
+          <w:rFonts w:asciiTheme="majorHAnsi" w:hAnsiTheme="majorHAnsi" w:cstheme="majorHAnsi"/>
+          <w:b/>
+          <w:sz w:val="28"/>
+          <w:szCs w:val="28"/>
+        </w:rPr>
+      </w:pPr>
+    </w:p>
+    <w:p>
+      <w:pPr>
+        <w:rPr>
+          <w:rFonts w:asciiTheme="majorHAnsi" w:hAnsiTheme="majorHAnsi" w:cstheme="majorHAnsi"/>
+          <w:b/>
+          <w:sz w:val="28"/>
+          <w:szCs w:val="28"/>
+        </w:rPr>
+      </w:pPr>
+    </w:p>
+    <w:p>
+      <w:pPr>
+        <w:rPr>
+          <w:rFonts w:asciiTheme="majorHAnsi" w:hAnsiTheme="majorHAnsi" w:cstheme="majorHAnsi"/>
+          <w:b/>
+          <w:sz w:val="28"/>
+          <w:szCs w:val="28"/>
+        </w:rPr>
+      </w:pPr>
+    </w:p>
+    <w:p>
+      <w:pPr>
+        <w:rPr>
+          <w:rFonts w:asciiTheme="majorHAnsi" w:hAnsiTheme="majorHAnsi" w:cstheme="majorHAnsi"/>
+          <w:b/>
+          <w:sz w:val="28"/>
+          <w:szCs w:val="28"/>
+        </w:rPr>
+      </w:pPr>
+    </w:p>
+    <w:p>
+      <w:pPr>
+        <w:rPr>
+          <w:rFonts w:asciiTheme="majorHAnsi" w:hAnsiTheme="majorHAnsi" w:cstheme="majorHAnsi"/>
+          <w:b/>
+          <w:sz w:val="28"/>
+          <w:szCs w:val="28"/>
+        </w:rPr>
+      </w:pPr>
+    </w:p>
+    <w:p>
+      <w:pPr>
+        <w:rPr>
+          <w:rFonts w:asciiTheme="majorHAnsi" w:hAnsiTheme="majorHAnsi" w:cstheme="majorHAnsi"/>
+          <w:b/>
+          <w:sz w:val="28"/>
+          <w:szCs w:val="28"/>
+        </w:rPr>
+      </w:pPr>
+    </w:p>
+    <w:p>
+      <w:pPr>
+        <w:rPr>
+          <w:rFonts w:asciiTheme="majorHAnsi" w:hAnsiTheme="majorHAnsi" w:cstheme="majorHAnsi"/>
+          <w:b/>
+          <w:sz w:val="28"/>
+          <w:szCs w:val="28"/>
+        </w:rPr>
+      </w:pPr>
+    </w:p>
+    <w:p>
+      <w:pPr>
+        <w:rPr>
+          <w:rFonts w:asciiTheme="majorHAnsi" w:hAnsiTheme="majorHAnsi" w:cstheme="majorHAnsi"/>
+          <w:b/>
+          <w:sz w:val="28"/>
+          <w:szCs w:val="28"/>
+        </w:rPr>
+      </w:pPr>
+    </w:p>
+    <w:p>
+      <w:pPr>
+        <w:rPr>
+          <w:rFonts w:asciiTheme="majorHAnsi" w:hAnsiTheme="majorHAnsi" w:cstheme="majorHAnsi"/>
+          <w:b/>
+          <w:sz w:val="28"/>
+          <w:szCs w:val="28"/>
+        </w:rPr>
+      </w:pPr>
+    </w:p>
+    <w:p>
+      <w:pPr>
+        <w:rPr>
+          <w:rFonts w:asciiTheme="majorHAnsi" w:hAnsiTheme="majorHAnsi" w:cstheme="majorHAnsi"/>
+          <w:b/>
+          <w:sz w:val="28"/>
+          <w:szCs w:val="28"/>
+        </w:rPr>
+      </w:pPr>
+      <w:r>
+        <w:rPr>
+          <w:rFonts w:asciiTheme="majorHAnsi" w:hAnsiTheme="majorHAnsi" w:cstheme="majorHAnsi"/>
+          <w:b/>
+          <w:sz w:val="28"/>
+          <w:szCs w:val="28"/>
+        </w:rPr>
+        <w:lastRenderedPageBreak/>
+        <w:t>Partie 2</w:t>
+      </w:r>
+      <w:r>
+        <w:rPr>
+          <w:rFonts w:asciiTheme="majorHAnsi" w:hAnsiTheme="majorHAnsi" w:cstheme="majorHAnsi"/>
+          <w:b/>
+          <w:sz w:val="28"/>
+          <w:szCs w:val="28"/>
+        </w:rPr>
+        <w:t xml:space="preserve"> (Faite avec : </w:t>
+      </w:r>
+      <w:proofErr w:type="spellStart"/>
+      <w:r>
+        <w:rPr>
+          <w:rFonts w:asciiTheme="majorHAnsi" w:hAnsiTheme="majorHAnsi" w:cstheme="majorHAnsi"/>
+          <w:b/>
+          <w:sz w:val="28"/>
+          <w:szCs w:val="28"/>
+        </w:rPr>
+        <w:t>Wassim</w:t>
+      </w:r>
+      <w:proofErr w:type="spellEnd"/>
+      <w:r>
+        <w:rPr>
+          <w:rFonts w:asciiTheme="majorHAnsi" w:hAnsiTheme="majorHAnsi" w:cstheme="majorHAnsi"/>
+          <w:b/>
+          <w:sz w:val="28"/>
+          <w:szCs w:val="28"/>
+        </w:rPr>
+        <w:t xml:space="preserve"> </w:t>
+      </w:r>
+      <w:proofErr w:type="spellStart"/>
+      <w:r>
+        <w:rPr>
+          <w:rFonts w:asciiTheme="majorHAnsi" w:hAnsiTheme="majorHAnsi" w:cstheme="majorHAnsi"/>
+          <w:b/>
+          <w:sz w:val="28"/>
+          <w:szCs w:val="28"/>
+        </w:rPr>
+        <w:t>Guellati</w:t>
+      </w:r>
+      <w:proofErr w:type="spellEnd"/>
+      <w:r>
+        <w:rPr>
+          <w:rFonts w:asciiTheme="majorHAnsi" w:hAnsiTheme="majorHAnsi" w:cstheme="majorHAnsi"/>
+          <w:b/>
+          <w:sz w:val="28"/>
+          <w:szCs w:val="28"/>
+        </w:rPr>
+        <w:t> 17</w:t>
+      </w:r>
+      <w:proofErr w:type="gramStart"/>
+      <w:r>
+        <w:rPr>
+          <w:rFonts w:asciiTheme="majorHAnsi" w:hAnsiTheme="majorHAnsi" w:cstheme="majorHAnsi"/>
+          <w:b/>
+          <w:sz w:val="28"/>
+          <w:szCs w:val="28"/>
+        </w:rPr>
+        <w:t>…….</w:t>
+      </w:r>
+      <w:proofErr w:type="gramEnd"/>
+      <w:r>
+        <w:rPr>
+          <w:rFonts w:asciiTheme="majorHAnsi" w:hAnsiTheme="majorHAnsi" w:cstheme="majorHAnsi"/>
+          <w:b/>
+          <w:sz w:val="28"/>
+          <w:szCs w:val="28"/>
+        </w:rPr>
         <w:t>)</w:t>
       </w:r>
     </w:p>
@@ -4345,24 +5599,454 @@
       <w:r>
         <w:t xml:space="preserve"> rate, fonction de perte.</w:t>
       </w:r>
+      <w:r>
+        <w:t xml:space="preserve"> Le code principal main.py se base sur le code </w:t>
+      </w:r>
+      <w:proofErr w:type="spellStart"/>
+      <w:r>
+        <w:t>github</w:t>
+      </w:r>
+      <w:proofErr w:type="spellEnd"/>
+      <w:r>
+        <w:t xml:space="preserve"> de </w:t>
+      </w:r>
+      <w:proofErr w:type="spellStart"/>
+      <w:r>
+        <w:t>AlexPiche</w:t>
+      </w:r>
+      <w:proofErr w:type="spellEnd"/>
+      <w:r>
+        <w:t>.</w:t>
+      </w:r>
     </w:p>
     <w:p/>
     <w:p>
       <w:pPr>
-        <w:pStyle w:val="Paragraphedeliste"/>
-        <w:numPr>
-          <w:ilvl w:val="0"/>
-          <w:numId w:val="2"/>
-        </w:numPr>
-      </w:pPr>
-      <w:r>
+        <w:rPr>
+          <w:b/>
+        </w:rPr>
+      </w:pPr>
+      <w:r>
+        <w:tab/>
+      </w:r>
+      <w:r>
+        <w:rPr>
+          <w:b/>
+        </w:rPr>
         <w:t>Modèle 1</w:t>
       </w:r>
     </w:p>
+    <w:p>
+      <w:pPr>
+        <w:rPr>
+          <w:b/>
+        </w:rPr>
+      </w:pPr>
+    </w:p>
+    <w:p>
+      <w:r>
+        <w:t>Le premi</w:t>
+      </w:r>
+      <w:r>
+        <w:t xml:space="preserve">er modèle est un réseau full </w:t>
+      </w:r>
+      <w:proofErr w:type="spellStart"/>
+      <w:r>
+        <w:t>connected</w:t>
+      </w:r>
+      <w:proofErr w:type="spellEnd"/>
+      <w:r>
+        <w:t xml:space="preserve"> avec 2 </w:t>
+      </w:r>
+      <w:proofErr w:type="spellStart"/>
+      <w:r>
+        <w:t>hidden</w:t>
+      </w:r>
+      <w:proofErr w:type="spellEnd"/>
+      <w:r>
+        <w:t xml:space="preserve"> </w:t>
+      </w:r>
+      <w:proofErr w:type="spellStart"/>
+      <w:r>
+        <w:t>layers</w:t>
+      </w:r>
+      <w:proofErr w:type="spellEnd"/>
+      <w:r>
+        <w:t xml:space="preserve">, tel que dans le tutorial </w:t>
+      </w:r>
+      <w:proofErr w:type="spellStart"/>
+      <w:r>
+        <w:t>pyto</w:t>
+      </w:r>
+      <w:r>
+        <w:t>r</w:t>
+      </w:r>
+      <w:r>
+        <w:t>ch</w:t>
+      </w:r>
+      <w:proofErr w:type="spellEnd"/>
+      <w:r>
+        <w:t xml:space="preserve"> donné dans le </w:t>
+      </w:r>
+      <w:proofErr w:type="spellStart"/>
+      <w:r>
+        <w:t>github</w:t>
+      </w:r>
+      <w:proofErr w:type="spellEnd"/>
+      <w:r>
+        <w:t xml:space="preserve"> de </w:t>
+      </w:r>
+      <w:proofErr w:type="spellStart"/>
+      <w:r>
+        <w:t>AlexPiche</w:t>
+      </w:r>
+      <w:proofErr w:type="spellEnd"/>
+      <w:r>
+        <w:t>. Il est constitué de :</w:t>
+      </w:r>
+    </w:p>
     <w:p/>
     <w:p>
       <w:r>
-        <w:t xml:space="preserve">Le premier modèle est tiré d’un tutorial du site mc.ai. Il consiste en 5 couches : </w:t>
+        <w:drawing>
+          <wp:anchor distT="0" distB="0" distL="114300" distR="114300" simplePos="0" relativeHeight="251662336" behindDoc="1" locked="0" layoutInCell="1" allowOverlap="1" wp14:anchorId="408190B0">
+            <wp:simplePos x="0" y="0"/>
+            <wp:positionH relativeFrom="column">
+              <wp:posOffset>3175</wp:posOffset>
+            </wp:positionH>
+            <wp:positionV relativeFrom="paragraph">
+              <wp:posOffset>3175</wp:posOffset>
+            </wp:positionV>
+            <wp:extent cx="2743200" cy="3027202"/>
+            <wp:effectExtent l="0" t="0" r="0" b="0"/>
+            <wp:wrapNone/>
+            <wp:docPr id="11" name="Image 11"/>
+            <wp:cNvGraphicFramePr>
+              <a:graphicFrameLocks xmlns:a="http://schemas.openxmlformats.org/drawingml/2006/main" noChangeAspect="1"/>
+            </wp:cNvGraphicFramePr>
+            <a:graphic xmlns:a="http://schemas.openxmlformats.org/drawingml/2006/main">
+              <a:graphicData uri="http://schemas.openxmlformats.org/drawingml/2006/picture">
+                <pic:pic xmlns:pic="http://schemas.openxmlformats.org/drawingml/2006/picture">
+                  <pic:nvPicPr>
+                    <pic:cNvPr id="1" name=""/>
+                    <pic:cNvPicPr/>
+                  </pic:nvPicPr>
+                  <pic:blipFill>
+                    <a:blip r:embed="rId6" cstate="print">
+                      <a:extLst>
+                        <a:ext uri="{28A0092B-C50C-407E-A947-70E740481C1C}">
+                          <a14:useLocalDpi xmlns:a14="http://schemas.microsoft.com/office/drawing/2010/main" val="0"/>
+                        </a:ext>
+                      </a:extLst>
+                    </a:blip>
+                    <a:stretch>
+                      <a:fillRect/>
+                    </a:stretch>
+                  </pic:blipFill>
+                  <pic:spPr>
+                    <a:xfrm>
+                      <a:off x="0" y="0"/>
+                      <a:ext cx="2743200" cy="3027202"/>
+                    </a:xfrm>
+                    <a:prstGeom prst="rect">
+                      <a:avLst/>
+                    </a:prstGeom>
+                  </pic:spPr>
+                </pic:pic>
+              </a:graphicData>
+            </a:graphic>
+            <wp14:sizeRelH relativeFrom="page">
+              <wp14:pctWidth>0</wp14:pctWidth>
+            </wp14:sizeRelH>
+            <wp14:sizeRelV relativeFrom="page">
+              <wp14:pctHeight>0</wp14:pctHeight>
+            </wp14:sizeRelV>
+          </wp:anchor>
+        </w:drawing>
+      </w:r>
+    </w:p>
+    <w:p/>
+    <w:p>
+      <w:pPr>
+        <w:ind w:firstLine="708"/>
+        <w:rPr>
+          <w:b/>
+        </w:rPr>
+      </w:pPr>
+    </w:p>
+    <w:p>
+      <w:pPr>
+        <w:ind w:firstLine="708"/>
+        <w:rPr>
+          <w:b/>
+        </w:rPr>
+      </w:pPr>
+    </w:p>
+    <w:p>
+      <w:pPr>
+        <w:ind w:firstLine="708"/>
+        <w:rPr>
+          <w:b/>
+        </w:rPr>
+      </w:pPr>
+    </w:p>
+    <w:p>
+      <w:pPr>
+        <w:ind w:firstLine="708"/>
+        <w:rPr>
+          <w:b/>
+        </w:rPr>
+      </w:pPr>
+    </w:p>
+    <w:p>
+      <w:pPr>
+        <w:ind w:firstLine="708"/>
+        <w:rPr>
+          <w:b/>
+        </w:rPr>
+      </w:pPr>
+    </w:p>
+    <w:p>
+      <w:pPr>
+        <w:ind w:firstLine="708"/>
+        <w:rPr>
+          <w:b/>
+        </w:rPr>
+      </w:pPr>
+    </w:p>
+    <w:p>
+      <w:pPr>
+        <w:ind w:firstLine="708"/>
+        <w:rPr>
+          <w:b/>
+        </w:rPr>
+      </w:pPr>
+    </w:p>
+    <w:p>
+      <w:pPr>
+        <w:ind w:firstLine="708"/>
+        <w:rPr>
+          <w:b/>
+        </w:rPr>
+      </w:pPr>
+    </w:p>
+    <w:p>
+      <w:pPr>
+        <w:ind w:firstLine="708"/>
+        <w:rPr>
+          <w:b/>
+        </w:rPr>
+      </w:pPr>
+    </w:p>
+    <w:p>
+      <w:pPr>
+        <w:ind w:firstLine="708"/>
+        <w:rPr>
+          <w:b/>
+        </w:rPr>
+      </w:pPr>
+    </w:p>
+    <w:p>
+      <w:pPr>
+        <w:ind w:firstLine="708"/>
+        <w:rPr>
+          <w:b/>
+        </w:rPr>
+      </w:pPr>
+    </w:p>
+    <w:p>
+      <w:pPr>
+        <w:ind w:firstLine="708"/>
+        <w:rPr>
+          <w:b/>
+        </w:rPr>
+      </w:pPr>
+    </w:p>
+    <w:p>
+      <w:pPr>
+        <w:ind w:firstLine="708"/>
+        <w:rPr>
+          <w:b/>
+        </w:rPr>
+      </w:pPr>
+    </w:p>
+    <w:p>
+      <w:pPr>
+        <w:ind w:firstLine="708"/>
+        <w:rPr>
+          <w:b/>
+        </w:rPr>
+      </w:pPr>
+    </w:p>
+    <w:p>
+      <w:pPr>
+        <w:ind w:firstLine="708"/>
+        <w:rPr>
+          <w:b/>
+        </w:rPr>
+      </w:pPr>
+    </w:p>
+    <w:p>
+      <w:r>
+        <w:t xml:space="preserve">À noter la fonction </w:t>
+      </w:r>
+      <w:proofErr w:type="gramStart"/>
+      <w:r>
+        <w:t>relu(</w:t>
+      </w:r>
+      <w:proofErr w:type="gramEnd"/>
+      <w:r>
+        <w:t xml:space="preserve">) utilisée lors de la première couche afin d’éliminer des potentiels nombres négatifs et la fonction </w:t>
+      </w:r>
+      <w:proofErr w:type="spellStart"/>
+      <w:r>
+        <w:t>softmax</w:t>
+      </w:r>
+      <w:proofErr w:type="spellEnd"/>
+      <w:r>
+        <w:t>() pour avoir une répartition probabilistes sur la sortie.</w:t>
+      </w:r>
+    </w:p>
+    <w:p/>
+    <w:p>
+      <w:r>
+        <w:t xml:space="preserve">Sur le set de validation on trouve une précision de </w:t>
+      </w:r>
+      <w:r>
+        <w:t>8828/10000 (</w:t>
+      </w:r>
+      <w:r>
+        <w:rPr>
+          <w:b/>
+        </w:rPr>
+        <w:t>88%</w:t>
+      </w:r>
+      <w:r>
+        <w:t>)</w:t>
+      </w:r>
+      <w:r>
+        <w:t xml:space="preserve"> et une perte moyenne de </w:t>
+      </w:r>
+      <w:r>
+        <w:rPr>
+          <w:b/>
+        </w:rPr>
+        <w:t>0.3657</w:t>
+      </w:r>
+      <w:r>
+        <w:t>.</w:t>
+      </w:r>
+    </w:p>
+    <w:p/>
+    <w:p/>
+    <w:p/>
+    <w:p/>
+    <w:p/>
+    <w:p/>
+    <w:p/>
+    <w:p>
+      <w:r>
+        <w:t>On obtient la fonction de perte suivante :</w:t>
+      </w:r>
+    </w:p>
+    <w:p>
+      <w:r>
+        <w:t> </w:t>
+      </w:r>
+    </w:p>
+    <w:p>
+      <w:r>
+        <w:rPr>
+          <w:noProof/>
+        </w:rPr>
+        <w:drawing>
+          <wp:inline distT="0" distB="0" distL="0" distR="0">
+            <wp:extent cx="3983785" cy="3033486"/>
+            <wp:effectExtent l="0" t="0" r="4445" b="1905"/>
+            <wp:docPr id="33" name="Image 33"/>
+            <wp:cNvGraphicFramePr>
+              <a:graphicFrameLocks xmlns:a="http://schemas.openxmlformats.org/drawingml/2006/main" noChangeAspect="1"/>
+            </wp:cNvGraphicFramePr>
+            <a:graphic xmlns:a="http://schemas.openxmlformats.org/drawingml/2006/main">
+              <a:graphicData uri="http://schemas.openxmlformats.org/drawingml/2006/picture">
+                <pic:pic xmlns:pic="http://schemas.openxmlformats.org/drawingml/2006/picture">
+                  <pic:nvPicPr>
+                    <pic:cNvPr id="33" name="fullconnected1.png"/>
+                    <pic:cNvPicPr/>
+                  </pic:nvPicPr>
+                  <pic:blipFill>
+                    <a:blip r:embed="rId7" cstate="print">
+                      <a:extLst>
+                        <a:ext uri="{28A0092B-C50C-407E-A947-70E740481C1C}">
+                          <a14:useLocalDpi xmlns:a14="http://schemas.microsoft.com/office/drawing/2010/main" val="0"/>
+                        </a:ext>
+                      </a:extLst>
+                    </a:blip>
+                    <a:stretch>
+                      <a:fillRect/>
+                    </a:stretch>
+                  </pic:blipFill>
+                  <pic:spPr>
+                    <a:xfrm>
+                      <a:off x="0" y="0"/>
+                      <a:ext cx="3985312" cy="3034649"/>
+                    </a:xfrm>
+                    <a:prstGeom prst="rect">
+                      <a:avLst/>
+                    </a:prstGeom>
+                  </pic:spPr>
+                </pic:pic>
+              </a:graphicData>
+            </a:graphic>
+          </wp:inline>
+        </w:drawing>
+      </w:r>
+    </w:p>
+    <w:p>
+      <w:pPr>
+        <w:ind w:firstLine="708"/>
+        <w:rPr>
+          <w:b/>
+        </w:rPr>
+      </w:pPr>
+    </w:p>
+    <w:p>
+      <w:pPr>
+        <w:rPr>
+          <w:b/>
+        </w:rPr>
+      </w:pPr>
+    </w:p>
+    <w:p>
+      <w:pPr>
+        <w:ind w:firstLine="708"/>
+        <w:rPr>
+          <w:b/>
+        </w:rPr>
+      </w:pPr>
+      <w:r>
+        <w:rPr>
+          <w:b/>
+        </w:rPr>
+        <w:t xml:space="preserve">Modèle </w:t>
+      </w:r>
+      <w:r>
+        <w:rPr>
+          <w:b/>
+        </w:rPr>
+        <w:t>2</w:t>
+      </w:r>
+    </w:p>
+    <w:p/>
+    <w:p>
+      <w:r>
+        <w:t xml:space="preserve">Le </w:t>
+      </w:r>
+      <w:r>
+        <w:t>deuxième</w:t>
+      </w:r>
+      <w:r>
+        <w:t xml:space="preserve"> modèle est tiré d’un tutorial du site mc.ai. Il consiste en 5 couches : </w:t>
       </w:r>
     </w:p>
     <w:p>
@@ -4443,6 +6127,293 @@
     </w:p>
     <w:p/>
     <w:p>
+      <w:r>
+        <w:t xml:space="preserve">Le but des couches de convolution est d’extraire des </w:t>
+      </w:r>
+      <w:proofErr w:type="spellStart"/>
+      <w:r>
+        <w:t>maps</w:t>
+      </w:r>
+      <w:proofErr w:type="spellEnd"/>
+      <w:r>
+        <w:t xml:space="preserve"> de </w:t>
+      </w:r>
+      <w:proofErr w:type="spellStart"/>
+      <w:r>
+        <w:t>features</w:t>
+      </w:r>
+      <w:proofErr w:type="spellEnd"/>
+      <w:r>
+        <w:t xml:space="preserve"> afin que les couches linéaires </w:t>
+      </w:r>
+      <w:proofErr w:type="spellStart"/>
+      <w:r>
+        <w:t>fully</w:t>
+      </w:r>
+      <w:proofErr w:type="spellEnd"/>
+      <w:r>
+        <w:t xml:space="preserve"> </w:t>
+      </w:r>
+      <w:proofErr w:type="spellStart"/>
+      <w:r>
+        <w:t>connected</w:t>
+      </w:r>
+      <w:proofErr w:type="spellEnd"/>
+      <w:r>
+        <w:t xml:space="preserve"> se basent sur des </w:t>
+      </w:r>
+      <w:proofErr w:type="spellStart"/>
+      <w:r>
+        <w:t>features</w:t>
+      </w:r>
+      <w:proofErr w:type="spellEnd"/>
+      <w:r>
+        <w:t xml:space="preserve"> plutôt que sur chaque pixel d’entrée.</w:t>
+      </w:r>
+      <w:r>
+        <w:t xml:space="preserve"> Ici nous extrayons d’abord 16 </w:t>
+      </w:r>
+      <w:proofErr w:type="spellStart"/>
+      <w:r>
+        <w:t>features</w:t>
+      </w:r>
+      <w:proofErr w:type="spellEnd"/>
+      <w:r>
+        <w:t xml:space="preserve"> </w:t>
+      </w:r>
+      <w:proofErr w:type="spellStart"/>
+      <w:r>
+        <w:t>grace</w:t>
+      </w:r>
+      <w:proofErr w:type="spellEnd"/>
+      <w:r>
+        <w:t xml:space="preserve"> à 16 filtres différents puis à partir de ces </w:t>
+      </w:r>
+      <w:proofErr w:type="spellStart"/>
+      <w:r>
+        <w:t>features</w:t>
+      </w:r>
+      <w:proofErr w:type="spellEnd"/>
+      <w:r>
+        <w:t xml:space="preserve"> on extrait de nouveau 32 </w:t>
+      </w:r>
+      <w:proofErr w:type="spellStart"/>
+      <w:r>
+        <w:t>features</w:t>
+      </w:r>
+      <w:proofErr w:type="spellEnd"/>
+      <w:r>
+        <w:t xml:space="preserve">. On utilise une taille de </w:t>
+      </w:r>
+      <w:proofErr w:type="spellStart"/>
+      <w:r>
+        <w:t>kernel</w:t>
+      </w:r>
+      <w:proofErr w:type="spellEnd"/>
+      <w:r>
+        <w:t xml:space="preserve"> de 5 et un </w:t>
+      </w:r>
+      <w:proofErr w:type="spellStart"/>
+      <w:r>
+        <w:t>stride</w:t>
+      </w:r>
+      <w:proofErr w:type="spellEnd"/>
+      <w:r>
+        <w:t xml:space="preserve"> de 2 afin d’</w:t>
+      </w:r>
+      <w:proofErr w:type="spellStart"/>
+      <w:r>
+        <w:t>accélerer</w:t>
+      </w:r>
+      <w:proofErr w:type="spellEnd"/>
+      <w:r>
+        <w:t xml:space="preserve"> le processus (Un décalage de 1 pixel est bien plus long).</w:t>
+      </w:r>
+    </w:p>
+    <w:p/>
+    <w:p>
+      <w:r>
+        <w:t xml:space="preserve">Sur le set de validation on trouve une précision de </w:t>
+      </w:r>
+      <w:r>
+        <w:t>8765/10000 (87</w:t>
+      </w:r>
+      <w:proofErr w:type="gramStart"/>
+      <w:r>
+        <w:t>%)</w:t>
+      </w:r>
+      <w:r>
+        <w:t>et</w:t>
+      </w:r>
+      <w:proofErr w:type="gramEnd"/>
+      <w:r>
+        <w:t xml:space="preserve"> une perte moyenne de </w:t>
+      </w:r>
+      <w:r>
+        <w:rPr>
+          <w:b/>
+        </w:rPr>
+        <w:t>0.3326</w:t>
+      </w:r>
+      <w:r>
+        <w:t>.</w:t>
+      </w:r>
+    </w:p>
+    <w:p/>
+    <w:p/>
+    <w:p/>
+    <w:p/>
+    <w:p/>
+    <w:p/>
+    <w:p/>
+    <w:p>
+      <w:r>
+        <w:t>La structure exacte est telle que :</w:t>
+      </w:r>
+    </w:p>
+    <w:p/>
+    <w:p>
+      <w:pPr>
+        <w:rPr>
+          <w:b/>
+        </w:rPr>
+      </w:pPr>
+      <w:r>
+        <w:rPr>
+          <w:b/>
+        </w:rPr>
+        <w:drawing>
+          <wp:inline distT="0" distB="0" distL="0" distR="0" wp14:anchorId="7A752F8B" wp14:editId="35D838C6">
+            <wp:extent cx="2148114" cy="2955676"/>
+            <wp:effectExtent l="0" t="0" r="0" b="3810"/>
+            <wp:docPr id="34" name="Image 34"/>
+            <wp:cNvGraphicFramePr>
+              <a:graphicFrameLocks xmlns:a="http://schemas.openxmlformats.org/drawingml/2006/main" noChangeAspect="1"/>
+            </wp:cNvGraphicFramePr>
+            <a:graphic xmlns:a="http://schemas.openxmlformats.org/drawingml/2006/main">
+              <a:graphicData uri="http://schemas.openxmlformats.org/drawingml/2006/picture">
+                <pic:pic xmlns:pic="http://schemas.openxmlformats.org/drawingml/2006/picture">
+                  <pic:nvPicPr>
+                    <pic:cNvPr id="1" name=""/>
+                    <pic:cNvPicPr/>
+                  </pic:nvPicPr>
+                  <pic:blipFill>
+                    <a:blip r:embed="rId8"/>
+                    <a:stretch>
+                      <a:fillRect/>
+                    </a:stretch>
+                  </pic:blipFill>
+                  <pic:spPr>
+                    <a:xfrm>
+                      <a:off x="0" y="0"/>
+                      <a:ext cx="2152324" cy="2961469"/>
+                    </a:xfrm>
+                    <a:prstGeom prst="rect">
+                      <a:avLst/>
+                    </a:prstGeom>
+                  </pic:spPr>
+                </pic:pic>
+              </a:graphicData>
+            </a:graphic>
+          </wp:inline>
+        </w:drawing>
+      </w:r>
+    </w:p>
+    <w:p/>
+    <w:p>
+      <w:r>
+        <w:t>On obtient la fonction de perte :</w:t>
+      </w:r>
+    </w:p>
+    <w:p/>
+    <w:p>
+      <w:pPr>
+        <w:rPr>
+          <w:noProof/>
+        </w:rPr>
+      </w:pPr>
+      <w:r>
+        <w:rPr>
+          <w:noProof/>
+        </w:rPr>
+        <w:drawing>
+          <wp:inline distT="0" distB="0" distL="0" distR="0">
+            <wp:extent cx="3964678" cy="2982686"/>
+            <wp:effectExtent l="0" t="0" r="0" b="1905"/>
+            <wp:docPr id="36" name="Image 36"/>
+            <wp:cNvGraphicFramePr>
+              <a:graphicFrameLocks xmlns:a="http://schemas.openxmlformats.org/drawingml/2006/main" noChangeAspect="1"/>
+            </wp:cNvGraphicFramePr>
+            <a:graphic xmlns:a="http://schemas.openxmlformats.org/drawingml/2006/main">
+              <a:graphicData uri="http://schemas.openxmlformats.org/drawingml/2006/picture">
+                <pic:pic xmlns:pic="http://schemas.openxmlformats.org/drawingml/2006/picture">
+                  <pic:nvPicPr>
+                    <pic:cNvPr id="36" name="cnn-2-1.png"/>
+                    <pic:cNvPicPr/>
+                  </pic:nvPicPr>
+                  <pic:blipFill>
+                    <a:blip r:embed="rId9" cstate="print">
+                      <a:extLst>
+                        <a:ext uri="{28A0092B-C50C-407E-A947-70E740481C1C}">
+                          <a14:useLocalDpi xmlns:a14="http://schemas.microsoft.com/office/drawing/2010/main" val="0"/>
+                        </a:ext>
+                      </a:extLst>
+                    </a:blip>
+                    <a:stretch>
+                      <a:fillRect/>
+                    </a:stretch>
+                  </pic:blipFill>
+                  <pic:spPr>
+                    <a:xfrm>
+                      <a:off x="0" y="0"/>
+                      <a:ext cx="3966952" cy="2984397"/>
+                    </a:xfrm>
+                    <a:prstGeom prst="rect">
+                      <a:avLst/>
+                    </a:prstGeom>
+                  </pic:spPr>
+                </pic:pic>
+              </a:graphicData>
+            </a:graphic>
+          </wp:inline>
+        </w:drawing>
+      </w:r>
+    </w:p>
+    <w:p/>
+    <w:p/>
+    <w:p/>
+    <w:p/>
+    <w:p/>
+    <w:p>
+      <w:pPr>
+        <w:rPr>
+          <w:b/>
+        </w:rPr>
+      </w:pPr>
+      <w:r>
+        <w:lastRenderedPageBreak/>
+        <w:tab/>
+      </w:r>
+      <w:r>
+        <w:rPr>
+          <w:b/>
+        </w:rPr>
+        <w:t>Modèle 3</w:t>
+      </w:r>
+    </w:p>
+    <w:p>
+      <w:pPr>
+        <w:rPr>
+          <w:b/>
+        </w:rPr>
+      </w:pPr>
+    </w:p>
+    <w:p>
+      <w:pPr>
+        <w:rPr>
+          <w:b/>
+        </w:rPr>
+      </w:pPr>
       <w:bookmarkStart w:id="0" w:name="_GoBack"/>
       <w:bookmarkEnd w:id="0"/>
     </w:p>
@@ -4461,6 +6432,210 @@
 <file path=word/numbering.xml><?xml version="1.0" encoding="utf-8"?>
 <w:numbering xmlns:wpc="http://schemas.microsoft.com/office/word/2010/wordprocessingCanvas" xmlns:cx="http://schemas.microsoft.com/office/drawing/2014/chartex" xmlns:cx1="http://schemas.microsoft.com/office/drawing/2015/9/8/chartex" xmlns:cx2="http://schemas.microsoft.com/office/drawing/2015/10/21/chartex" xmlns:cx3="http://schemas.microsoft.com/office/drawing/2016/5/9/chartex" xmlns:cx4="http://schemas.microsoft.com/office/drawing/2016/5/10/chartex" xmlns:cx5="http://schemas.microsoft.com/office/drawing/2016/5/11/chartex" xmlns:cx6="http://schemas.microsoft.com/office/drawing/2016/5/12/chartex" xmlns:cx7="http://schemas.microsoft.com/office/drawing/2016/5/13/chartex" xmlns:cx8="http://schemas.microsoft.com/office/drawing/2016/5/14/chartex" xmlns:mc="http://schemas.openxmlformats.org/markup-compatibility/2006" xmlns:aink="http://schemas.microsoft.com/office/drawing/2016/ink" xmlns:am3d="http://schemas.microsoft.com/office/drawing/2017/model3d" xmlns:o="urn:schemas-microsoft-com:office:office" xmlns:r="http://schemas.openxmlformats.org/officeDocument/2006/relationships" xmlns:m="http://schemas.openxmlformats.org/officeDocument/2006/math" xmlns:v="urn:schemas-microsoft-com:vml" xmlns:wp14="http://schemas.microsoft.com/office/word/2010/wordprocessingDrawing" xmlns:wp="http://schemas.openxmlformats.org/drawingml/2006/wordprocessingDrawing" xmlns:w10="urn:schemas-microsoft-com:office:word" xmlns:w="http://schemas.openxmlformats.org/wordprocessingml/2006/main" xmlns:w14="http://schemas.microsoft.com/office/word/2010/wordml" xmlns:w15="http://schemas.microsoft.com/office/word/2012/wordml" xmlns:w16cid="http://schemas.microsoft.com/office/word/2016/wordml/cid" xmlns:w16se="http://schemas.microsoft.com/office/word/2015/wordml/symex" xmlns:wpg="http://schemas.microsoft.com/office/word/2010/wordprocessingGroup" xmlns:wpi="http://schemas.microsoft.com/office/word/2010/wordprocessingInk" xmlns:wne="http://schemas.microsoft.com/office/word/2006/wordml" xmlns:wps="http://schemas.microsoft.com/office/word/2010/wordprocessingShape" mc:Ignorable="w14 w15 w16se w16cid wp14">
   <w:abstractNum w:abstractNumId="0" w15:restartNumberingAfterBreak="0">
+    <w:nsid w:val="118E2DB2"/>
+    <w:multiLevelType w:val="hybridMultilevel"/>
+    <w:tmpl w:val="F3AEECE8"/>
+    <w:lvl w:ilvl="0" w:tplc="AC1073B2">
+      <w:start w:val="2"/>
+      <w:numFmt w:val="bullet"/>
+      <w:lvlText w:val="-"/>
+      <w:lvlJc w:val="left"/>
+      <w:pPr>
+        <w:ind w:left="720" w:hanging="360"/>
+      </w:pPr>
+      <w:rPr>
+        <w:rFonts w:ascii="Calibri" w:eastAsiaTheme="minorHAnsi" w:hAnsi="Calibri" w:cs="Calibri" w:hint="default"/>
+      </w:rPr>
+    </w:lvl>
+    <w:lvl w:ilvl="1" w:tplc="040C0003" w:tentative="1">
+      <w:start w:val="1"/>
+      <w:numFmt w:val="bullet"/>
+      <w:lvlText w:val="o"/>
+      <w:lvlJc w:val="left"/>
+      <w:pPr>
+        <w:ind w:left="1440" w:hanging="360"/>
+      </w:pPr>
+      <w:rPr>
+        <w:rFonts w:ascii="Courier New" w:hAnsi="Courier New" w:cs="Courier New" w:hint="default"/>
+      </w:rPr>
+    </w:lvl>
+    <w:lvl w:ilvl="2" w:tplc="040C0005" w:tentative="1">
+      <w:start w:val="1"/>
+      <w:numFmt w:val="bullet"/>
+      <w:lvlText w:val=""/>
+      <w:lvlJc w:val="left"/>
+      <w:pPr>
+        <w:ind w:left="2160" w:hanging="360"/>
+      </w:pPr>
+      <w:rPr>
+        <w:rFonts w:ascii="Wingdings" w:hAnsi="Wingdings" w:hint="default"/>
+      </w:rPr>
+    </w:lvl>
+    <w:lvl w:ilvl="3" w:tplc="040C0001" w:tentative="1">
+      <w:start w:val="1"/>
+      <w:numFmt w:val="bullet"/>
+      <w:lvlText w:val=""/>
+      <w:lvlJc w:val="left"/>
+      <w:pPr>
+        <w:ind w:left="2880" w:hanging="360"/>
+      </w:pPr>
+      <w:rPr>
+        <w:rFonts w:ascii="Symbol" w:hAnsi="Symbol" w:hint="default"/>
+      </w:rPr>
+    </w:lvl>
+    <w:lvl w:ilvl="4" w:tplc="040C0003" w:tentative="1">
+      <w:start w:val="1"/>
+      <w:numFmt w:val="bullet"/>
+      <w:lvlText w:val="o"/>
+      <w:lvlJc w:val="left"/>
+      <w:pPr>
+        <w:ind w:left="3600" w:hanging="360"/>
+      </w:pPr>
+      <w:rPr>
+        <w:rFonts w:ascii="Courier New" w:hAnsi="Courier New" w:cs="Courier New" w:hint="default"/>
+      </w:rPr>
+    </w:lvl>
+    <w:lvl w:ilvl="5" w:tplc="040C0005" w:tentative="1">
+      <w:start w:val="1"/>
+      <w:numFmt w:val="bullet"/>
+      <w:lvlText w:val=""/>
+      <w:lvlJc w:val="left"/>
+      <w:pPr>
+        <w:ind w:left="4320" w:hanging="360"/>
+      </w:pPr>
+      <w:rPr>
+        <w:rFonts w:ascii="Wingdings" w:hAnsi="Wingdings" w:hint="default"/>
+      </w:rPr>
+    </w:lvl>
+    <w:lvl w:ilvl="6" w:tplc="040C0001" w:tentative="1">
+      <w:start w:val="1"/>
+      <w:numFmt w:val="bullet"/>
+      <w:lvlText w:val=""/>
+      <w:lvlJc w:val="left"/>
+      <w:pPr>
+        <w:ind w:left="5040" w:hanging="360"/>
+      </w:pPr>
+      <w:rPr>
+        <w:rFonts w:ascii="Symbol" w:hAnsi="Symbol" w:hint="default"/>
+      </w:rPr>
+    </w:lvl>
+    <w:lvl w:ilvl="7" w:tplc="040C0003" w:tentative="1">
+      <w:start w:val="1"/>
+      <w:numFmt w:val="bullet"/>
+      <w:lvlText w:val="o"/>
+      <w:lvlJc w:val="left"/>
+      <w:pPr>
+        <w:ind w:left="5760" w:hanging="360"/>
+      </w:pPr>
+      <w:rPr>
+        <w:rFonts w:ascii="Courier New" w:hAnsi="Courier New" w:cs="Courier New" w:hint="default"/>
+      </w:rPr>
+    </w:lvl>
+    <w:lvl w:ilvl="8" w:tplc="040C0005" w:tentative="1">
+      <w:start w:val="1"/>
+      <w:numFmt w:val="bullet"/>
+      <w:lvlText w:val=""/>
+      <w:lvlJc w:val="left"/>
+      <w:pPr>
+        <w:ind w:left="6480" w:hanging="360"/>
+      </w:pPr>
+      <w:rPr>
+        <w:rFonts w:ascii="Wingdings" w:hAnsi="Wingdings" w:hint="default"/>
+      </w:rPr>
+    </w:lvl>
+  </w:abstractNum>
+  <w:abstractNum w:abstractNumId="1" w15:restartNumberingAfterBreak="0">
+    <w:nsid w:val="19EC1AD4"/>
+    <w:multiLevelType w:val="hybridMultilevel"/>
+    <w:tmpl w:val="460A3D2A"/>
+    <w:lvl w:ilvl="0" w:tplc="EBE0AF9A">
+      <w:start w:val="1"/>
+      <w:numFmt w:val="lowerLetter"/>
+      <w:lvlText w:val="%1)"/>
+      <w:lvlJc w:val="left"/>
+      <w:pPr>
+        <w:ind w:left="720" w:hanging="360"/>
+      </w:pPr>
+      <w:rPr>
+        <w:rFonts w:asciiTheme="minorHAnsi" w:hAnsiTheme="minorHAnsi" w:cstheme="minorHAnsi" w:hint="default"/>
+        <w:b w:val="0"/>
+        <w:sz w:val="24"/>
+      </w:rPr>
+    </w:lvl>
+    <w:lvl w:ilvl="1" w:tplc="040C0019" w:tentative="1">
+      <w:start w:val="1"/>
+      <w:numFmt w:val="lowerLetter"/>
+      <w:lvlText w:val="%2."/>
+      <w:lvlJc w:val="left"/>
+      <w:pPr>
+        <w:ind w:left="1440" w:hanging="360"/>
+      </w:pPr>
+    </w:lvl>
+    <w:lvl w:ilvl="2" w:tplc="040C001B" w:tentative="1">
+      <w:start w:val="1"/>
+      <w:numFmt w:val="lowerRoman"/>
+      <w:lvlText w:val="%3."/>
+      <w:lvlJc w:val="right"/>
+      <w:pPr>
+        <w:ind w:left="2160" w:hanging="180"/>
+      </w:pPr>
+    </w:lvl>
+    <w:lvl w:ilvl="3" w:tplc="040C000F" w:tentative="1">
+      <w:start w:val="1"/>
+      <w:numFmt w:val="decimal"/>
+      <w:lvlText w:val="%4."/>
+      <w:lvlJc w:val="left"/>
+      <w:pPr>
+        <w:ind w:left="2880" w:hanging="360"/>
+      </w:pPr>
+    </w:lvl>
+    <w:lvl w:ilvl="4" w:tplc="040C0019" w:tentative="1">
+      <w:start w:val="1"/>
+      <w:numFmt w:val="lowerLetter"/>
+      <w:lvlText w:val="%5."/>
+      <w:lvlJc w:val="left"/>
+      <w:pPr>
+        <w:ind w:left="3600" w:hanging="360"/>
+      </w:pPr>
+    </w:lvl>
+    <w:lvl w:ilvl="5" w:tplc="040C001B" w:tentative="1">
+      <w:start w:val="1"/>
+      <w:numFmt w:val="lowerRoman"/>
+      <w:lvlText w:val="%6."/>
+      <w:lvlJc w:val="right"/>
+      <w:pPr>
+        <w:ind w:left="4320" w:hanging="180"/>
+      </w:pPr>
+    </w:lvl>
+    <w:lvl w:ilvl="6" w:tplc="040C000F" w:tentative="1">
+      <w:start w:val="1"/>
+      <w:numFmt w:val="decimal"/>
+      <w:lvlText w:val="%7."/>
+      <w:lvlJc w:val="left"/>
+      <w:pPr>
+        <w:ind w:left="5040" w:hanging="360"/>
+      </w:pPr>
+    </w:lvl>
+    <w:lvl w:ilvl="7" w:tplc="040C0019" w:tentative="1">
+      <w:start w:val="1"/>
+      <w:numFmt w:val="lowerLetter"/>
+      <w:lvlText w:val="%8."/>
+      <w:lvlJc w:val="left"/>
+      <w:pPr>
+        <w:ind w:left="5760" w:hanging="360"/>
+      </w:pPr>
+    </w:lvl>
+    <w:lvl w:ilvl="8" w:tplc="040C001B" w:tentative="1">
+      <w:start w:val="1"/>
+      <w:numFmt w:val="lowerRoman"/>
+      <w:lvlText w:val="%9."/>
+      <w:lvlJc w:val="right"/>
+      <w:pPr>
+        <w:ind w:left="6480" w:hanging="180"/>
+      </w:pPr>
+    </w:lvl>
+  </w:abstractNum>
+  <w:abstractNum w:abstractNumId="2" w15:restartNumberingAfterBreak="0">
     <w:nsid w:val="2A872E57"/>
     <w:multiLevelType w:val="hybridMultilevel"/>
     <w:tmpl w:val="26A4D5F6"/>
@@ -4549,7 +6724,7 @@
       </w:pPr>
     </w:lvl>
   </w:abstractNum>
-  <w:abstractNum w:abstractNumId="1" w15:restartNumberingAfterBreak="0">
+  <w:abstractNum w:abstractNumId="3" w15:restartNumberingAfterBreak="0">
     <w:nsid w:val="2D694A1D"/>
     <w:multiLevelType w:val="hybridMultilevel"/>
     <w:tmpl w:val="20BE803C"/>
@@ -4662,7 +6837,7 @@
       </w:rPr>
     </w:lvl>
   </w:abstractNum>
-  <w:abstractNum w:abstractNumId="2" w15:restartNumberingAfterBreak="0">
+  <w:abstractNum w:abstractNumId="4" w15:restartNumberingAfterBreak="0">
     <w:nsid w:val="391F26B4"/>
     <w:multiLevelType w:val="hybridMultilevel"/>
     <w:tmpl w:val="70DE6508"/>
@@ -4751,14 +6926,112 @@
       </w:pPr>
     </w:lvl>
   </w:abstractNum>
+  <w:abstractNum w:abstractNumId="5" w15:restartNumberingAfterBreak="0">
+    <w:nsid w:val="7B2A4666"/>
+    <w:multiLevelType w:val="hybridMultilevel"/>
+    <w:tmpl w:val="850E0DC8"/>
+    <w:lvl w:ilvl="0" w:tplc="040C0017">
+      <w:start w:val="1"/>
+      <w:numFmt w:val="lowerLetter"/>
+      <w:lvlText w:val="%1)"/>
+      <w:lvlJc w:val="left"/>
+      <w:pPr>
+        <w:ind w:left="720" w:hanging="360"/>
+      </w:pPr>
+      <w:rPr>
+        <w:rFonts w:hint="default"/>
+      </w:rPr>
+    </w:lvl>
+    <w:lvl w:ilvl="1" w:tplc="040C0019" w:tentative="1">
+      <w:start w:val="1"/>
+      <w:numFmt w:val="lowerLetter"/>
+      <w:lvlText w:val="%2."/>
+      <w:lvlJc w:val="left"/>
+      <w:pPr>
+        <w:ind w:left="1440" w:hanging="360"/>
+      </w:pPr>
+    </w:lvl>
+    <w:lvl w:ilvl="2" w:tplc="040C001B" w:tentative="1">
+      <w:start w:val="1"/>
+      <w:numFmt w:val="lowerRoman"/>
+      <w:lvlText w:val="%3."/>
+      <w:lvlJc w:val="right"/>
+      <w:pPr>
+        <w:ind w:left="2160" w:hanging="180"/>
+      </w:pPr>
+    </w:lvl>
+    <w:lvl w:ilvl="3" w:tplc="040C000F" w:tentative="1">
+      <w:start w:val="1"/>
+      <w:numFmt w:val="decimal"/>
+      <w:lvlText w:val="%4."/>
+      <w:lvlJc w:val="left"/>
+      <w:pPr>
+        <w:ind w:left="2880" w:hanging="360"/>
+      </w:pPr>
+    </w:lvl>
+    <w:lvl w:ilvl="4" w:tplc="040C0019" w:tentative="1">
+      <w:start w:val="1"/>
+      <w:numFmt w:val="lowerLetter"/>
+      <w:lvlText w:val="%5."/>
+      <w:lvlJc w:val="left"/>
+      <w:pPr>
+        <w:ind w:left="3600" w:hanging="360"/>
+      </w:pPr>
+    </w:lvl>
+    <w:lvl w:ilvl="5" w:tplc="040C001B" w:tentative="1">
+      <w:start w:val="1"/>
+      <w:numFmt w:val="lowerRoman"/>
+      <w:lvlText w:val="%6."/>
+      <w:lvlJc w:val="right"/>
+      <w:pPr>
+        <w:ind w:left="4320" w:hanging="180"/>
+      </w:pPr>
+    </w:lvl>
+    <w:lvl w:ilvl="6" w:tplc="040C000F" w:tentative="1">
+      <w:start w:val="1"/>
+      <w:numFmt w:val="decimal"/>
+      <w:lvlText w:val="%7."/>
+      <w:lvlJc w:val="left"/>
+      <w:pPr>
+        <w:ind w:left="5040" w:hanging="360"/>
+      </w:pPr>
+    </w:lvl>
+    <w:lvl w:ilvl="7" w:tplc="040C0019" w:tentative="1">
+      <w:start w:val="1"/>
+      <w:numFmt w:val="lowerLetter"/>
+      <w:lvlText w:val="%8."/>
+      <w:lvlJc w:val="left"/>
+      <w:pPr>
+        <w:ind w:left="5760" w:hanging="360"/>
+      </w:pPr>
+    </w:lvl>
+    <w:lvl w:ilvl="8" w:tplc="040C001B" w:tentative="1">
+      <w:start w:val="1"/>
+      <w:numFmt w:val="lowerRoman"/>
+      <w:lvlText w:val="%9."/>
+      <w:lvlJc w:val="right"/>
+      <w:pPr>
+        <w:ind w:left="6480" w:hanging="180"/>
+      </w:pPr>
+    </w:lvl>
+  </w:abstractNum>
   <w:num w:numId="1">
-    <w:abstractNumId w:val="0"/>
+    <w:abstractNumId w:val="2"/>
   </w:num>
   <w:num w:numId="2">
-    <w:abstractNumId w:val="2"/>
+    <w:abstractNumId w:val="4"/>
   </w:num>
   <w:num w:numId="3">
+    <w:abstractNumId w:val="3"/>
+  </w:num>
+  <w:num w:numId="4">
+    <w:abstractNumId w:val="5"/>
+  </w:num>
+  <w:num w:numId="5">
     <w:abstractNumId w:val="1"/>
+  </w:num>
+  <w:num w:numId="6">
+    <w:abstractNumId w:val="0"/>
   </w:num>
 </w:numbering>
 </file>
@@ -5160,7 +7433,6 @@
   <w:style w:type="character" w:default="1" w:styleId="Policepardfaut">
     <w:name w:val="Default Paragraph Font"/>
     <w:uiPriority w:val="1"/>
-    <w:semiHidden/>
     <w:unhideWhenUsed/>
   </w:style>
   <w:style w:type="table" w:default="1" w:styleId="TableauNormal">
@@ -5220,6 +7492,43 @@
       <w:ind w:left="720"/>
       <w:contextualSpacing/>
     </w:pPr>
+  </w:style>
+  <w:style w:type="character" w:styleId="Textedelespacerserv">
+    <w:name w:val="Placeholder Text"/>
+    <w:basedOn w:val="Policepardfaut"/>
+    <w:uiPriority w:val="99"/>
+    <w:semiHidden/>
+    <w:rsid w:val="00B5281E"/>
+    <w:rPr>
+      <w:color w:val="808080"/>
+    </w:rPr>
+  </w:style>
+  <w:style w:type="paragraph" w:styleId="Textedebulles">
+    <w:name w:val="Balloon Text"/>
+    <w:basedOn w:val="Normal"/>
+    <w:link w:val="TextedebullesCar"/>
+    <w:uiPriority w:val="99"/>
+    <w:semiHidden/>
+    <w:unhideWhenUsed/>
+    <w:rsid w:val="005C11B5"/>
+    <w:rPr>
+      <w:rFonts w:ascii="Times New Roman" w:hAnsi="Times New Roman" w:cs="Times New Roman"/>
+      <w:sz w:val="18"/>
+      <w:szCs w:val="18"/>
+    </w:rPr>
+  </w:style>
+  <w:style w:type="character" w:customStyle="1" w:styleId="TextedebullesCar">
+    <w:name w:val="Texte de bulles Car"/>
+    <w:basedOn w:val="Policepardfaut"/>
+    <w:link w:val="Textedebulles"/>
+    <w:uiPriority w:val="99"/>
+    <w:semiHidden/>
+    <w:rsid w:val="005C11B5"/>
+    <w:rPr>
+      <w:rFonts w:ascii="Times New Roman" w:hAnsi="Times New Roman" w:cs="Times New Roman"/>
+      <w:sz w:val="18"/>
+      <w:szCs w:val="18"/>
+    </w:rPr>
   </w:style>
 </w:styles>
 </file>

</xml_diff>